<commit_message>
add comment 2 file
</commit_message>
<xml_diff>
--- a/doc/test2.docx
+++ b/doc/test2.docx
@@ -8,6 +8,12 @@
           <w:rFonts w:hint="eastAsia"/>
         </w:rPr>
         <w:t>特阿特阿特阿特瓦热瓦特阿</w:t>
+      </w:r>
+      <w:r>
+        <w:rPr>
+          <w:rFonts w:hint="eastAsia"/>
+        </w:rPr>
+        <w:t>特</w:t>
       </w:r>
     </w:p>
     <w:sectPr>
@@ -214,6 +220,7 @@
   <w:style w:type="paragraph" w:default="1" w:styleId="a">
     <w:name w:val="Normal"/>
     <w:qFormat/>
+    <w:rsid w:val="00045C80"/>
     <w:pPr>
       <w:widowControl w:val="0"/>
       <w:jc w:val="both"/>

</xml_diff>